<commit_message>
Added project outline Release
</commit_message>
<xml_diff>
--- a/Documentation/Project Outline/Project_Outline_V0-4_Draft.docx
+++ b/Documentation/Project Outline/Project_Outline_V0-4_Draft.docx
@@ -256,7 +256,7 @@
           <w:szCs w:val="22"/>
           <w:lang w:val="en-US"/>
         </w:rPr>
-        <w:t>Version 0.</w:t>
+        <w:t xml:space="preserve">Version </w:t>
       </w:r>
       <w:r>
         <w:rPr>
@@ -266,7 +266,7 @@
           <w:szCs w:val="22"/>
           <w:lang w:val="en-US"/>
         </w:rPr>
-        <w:t>4</w:t>
+        <w:t xml:space="preserve">1.0 </w:t>
       </w:r>
       <w:r>
         <w:rPr>
@@ -276,7 +276,17 @@
           <w:szCs w:val="22"/>
           <w:lang w:val="en-US"/>
         </w:rPr>
-        <w:t xml:space="preserve"> (Draft) | </w:t>
+        <w:t>(Release)</w:t>
+      </w:r>
+      <w:r>
+        <w:rPr>
+          <w:b/>
+          <w:bCs/>
+          <w:sz w:val="22"/>
+          <w:szCs w:val="22"/>
+          <w:lang w:val="en-US"/>
+        </w:rPr>
+        <w:t xml:space="preserve"> | </w:t>
       </w:r>
       <w:r>
         <w:rPr>
@@ -640,6 +650,13 @@
           <w:szCs w:val="22"/>
         </w:rPr>
         <w:t xml:space="preserve"> An alternate implementation exists here too through “aiobungie”[4]</w:t>
+      </w:r>
+      <w:r>
+        <w:rPr>
+          <w:sz w:val="22"/>
+          <w:szCs w:val="22"/>
+        </w:rPr>
+        <w:t>.</w:t>
       </w:r>
     </w:p>
     <w:p>
@@ -768,7 +785,23 @@
           <w:sz w:val="22"/>
           <w:szCs w:val="22"/>
         </w:rPr>
-        <w:t xml:space="preserve"> is a likely contender due to its pricing and easy implementation, a full investigation involving alternative bots must be made to ensure the best quality of content for the proposed app.</w:t>
+        <w:t xml:space="preserve"> is a likely contender due to its pricing and easy implementation, a full investigation involving alternative bots must be made to ensure the best quality of content for the proposed </w:t>
+      </w:r>
+      <w:r>
+        <w:rPr>
+          <w:rFonts w:eastAsia="Arial" w:cs="Arial"/>
+          <w:sz w:val="22"/>
+          <w:szCs w:val="22"/>
+        </w:rPr>
+        <w:t>software</w:t>
+      </w:r>
+      <w:r>
+        <w:rPr>
+          <w:rFonts w:eastAsia="Arial" w:cs="Arial"/>
+          <w:sz w:val="22"/>
+          <w:szCs w:val="22"/>
+        </w:rPr>
+        <w:t>.</w:t>
       </w:r>
     </w:p>
     <w:p>
@@ -992,7 +1025,23 @@
           <w:sz w:val="22"/>
           <w:szCs w:val="22"/>
         </w:rPr>
-        <w:t xml:space="preserve"> A stage concerning connecting the chatbot with the players game data in each case of proposed functionality</w:t>
+        <w:t xml:space="preserve"> A stage concerning connecting the chatbot</w:t>
+      </w:r>
+      <w:r>
+        <w:rPr>
+          <w:rFonts w:eastAsia="Arial" w:cs="Arial"/>
+          <w:sz w:val="22"/>
+          <w:szCs w:val="22"/>
+        </w:rPr>
+        <w:t xml:space="preserve"> or langchain</w:t>
+      </w:r>
+      <w:r>
+        <w:rPr>
+          <w:rFonts w:eastAsia="Arial" w:cs="Arial"/>
+          <w:sz w:val="22"/>
+          <w:szCs w:val="22"/>
+        </w:rPr>
+        <w:t xml:space="preserve"> with the players game data in each case of proposed functionality</w:t>
       </w:r>
       <w:r>
         <w:rPr>
@@ -1001,6 +1050,14 @@
           <w:szCs w:val="22"/>
         </w:rPr>
         <w:t>, creating endpoints for integration with specific UI elements</w:t>
+      </w:r>
+      <w:r>
+        <w:rPr>
+          <w:rFonts w:eastAsia="Arial" w:cs="Arial"/>
+          <w:sz w:val="22"/>
+          <w:szCs w:val="22"/>
+        </w:rPr>
+        <w:t xml:space="preserve">. </w:t>
       </w:r>
     </w:p>
     <w:p>
@@ -1580,6 +1637,23 @@
     </w:p>
     <w:p>
       <w:pPr>
+        <w:ind w:left="720"/>
+        <w:jc w:val="both"/>
+        <w:rPr>
+          <w:sz w:val="22"/>
+          <w:szCs w:val="22"/>
+        </w:rPr>
+      </w:pPr>
+      <w:r>
+        <w:rPr>
+          <w:sz w:val="22"/>
+          <w:szCs w:val="22"/>
+        </w:rPr>
+        <w:t xml:space="preserve">The Bungie API is used for accessing everything related to Destiny 2 including player information, activities, weapons and confidential player data upon credentials. It is necessary for the software, allowing for tailored responses from the AI for the player. </w:t>
+      </w:r>
+    </w:p>
+    <w:p>
+      <w:pPr>
         <w:jc w:val="both"/>
         <w:rPr>
           <w:sz w:val="22"/>
@@ -1609,6 +1683,44 @@
           <w:szCs w:val="22"/>
         </w:rPr>
         <w:t>. [Accessed 01/02/2025]</w:t>
+      </w:r>
+      <w:r>
+        <w:rPr>
+          <w:sz w:val="22"/>
+          <w:szCs w:val="22"/>
+        </w:rPr>
+        <w:t>.</w:t>
+      </w:r>
+    </w:p>
+    <w:p>
+      <w:pPr>
+        <w:ind w:left="720"/>
+        <w:jc w:val="both"/>
+        <w:rPr>
+          <w:sz w:val="22"/>
+          <w:szCs w:val="22"/>
+        </w:rPr>
+      </w:pPr>
+      <w:r>
+        <w:rPr>
+          <w:sz w:val="22"/>
+          <w:szCs w:val="22"/>
+        </w:rPr>
+        <w:t>AIOBungie offers a python wrapper by “</w:t>
+      </w:r>
+      <w:r>
+        <w:rPr>
+          <w:sz w:val="22"/>
+          <w:szCs w:val="22"/>
+        </w:rPr>
+        <w:t>nxtlo</w:t>
+      </w:r>
+      <w:r>
+        <w:rPr>
+          <w:sz w:val="22"/>
+          <w:szCs w:val="22"/>
+        </w:rPr>
+        <w:t>” to the official REST accessible API by Bungie.  It is an alternative and easier implementation that would allow for more cohesion between other API technologies used, as most have an API for python, giving weight to what development environment is best for the project.</w:t>
       </w:r>
     </w:p>
     <w:sectPr>
@@ -1759,21 +1871,14 @@
         <w:sz w:val="22"/>
         <w:szCs w:val="22"/>
       </w:rPr>
-      <w:t>Project Outline – 0.</w:t>
+      <w:t xml:space="preserve">Project Outline – </w:t>
     </w:r>
     <w:r>
       <w:rPr>
         <w:sz w:val="22"/>
         <w:szCs w:val="22"/>
       </w:rPr>
-      <w:t>4</w:t>
-    </w:r>
-    <w:r>
-      <w:rPr>
-        <w:sz w:val="22"/>
-        <w:szCs w:val="22"/>
-      </w:rPr>
-      <w:t xml:space="preserve"> (Draft)</w:t>
+      <w:t>1.0 (Release)</w:t>
     </w:r>
   </w:p>
   <w:p>

</xml_diff>